<commit_message>
updates for module 3
</commit_message>
<xml_diff>
--- a/MODULE3/csc515-1-module3-portfolio-assignment-aditya-sandhu.docx
+++ b/MODULE3/csc515-1-module3-portfolio-assignment-aditya-sandhu.docx
@@ -113,6 +113,14 @@
       <w:r>
         <w:t xml:space="preserve">Document Link –  </w:t>
       </w:r>
+      <w:hyperlink r:id="rId7" w:history="1">
+        <w:r>
+          <w:rPr>
+            <w:rStyle w:val="Hyperlink"/>
+          </w:rPr>
+          <w:t>25FC-CSC515-1/MODULE3/csc515-1-module3-portfolio-assignment-aditya-sandhu.docx at main · 65AR645ASAN/25FC-CSC515-1</w:t>
+        </w:r>
+      </w:hyperlink>
     </w:p>
     <w:p>
       <w:pPr>
@@ -121,6 +129,14 @@
       <w:r>
         <w:t xml:space="preserve">Python File - </w:t>
       </w:r>
+      <w:hyperlink r:id="rId8" w:history="1">
+        <w:r>
+          <w:rPr>
+            <w:rStyle w:val="Hyperlink"/>
+          </w:rPr>
+          <w:t>25FC-CSC515-1/MODULE3/csc515-1-module3-portfolio-assignment-aditya-sandhu02.py at main · 65AR645ASAN/25FC-CSC515-1</w:t>
+        </w:r>
+      </w:hyperlink>
     </w:p>
     <w:p/>
     <w:p/>
@@ -143,7 +159,6 @@
         <w:ind w:firstLine="720"/>
       </w:pPr>
       <w:r>
-        <w:lastRenderedPageBreak/>
         <w:t>Deepfakes are synthetic media, such as images, videos, or audio recordings, created or manipulated using artificial intelligence techniques, particularly deep learning algorithms, to convincingly alter reality. Originating from a blend of "deep learning" and "fake," this technology can swap faces in photos or videos, generate realistic speech from text, or fabricate events that never occurred, often making it difficult to distinguish from authentic content. While deepfakes have creative applications in entertainment and education, they pose significant risks, including misinformation, identity theft, and cybersecurity threats, as seen in the provided code which demonstrates a basic face swap using OpenCV to replace one person's likeness with another's in an image.</w:t>
       </w:r>
     </w:p>
@@ -179,7 +194,7 @@
                     <pic:cNvPicPr/>
                   </pic:nvPicPr>
                   <pic:blipFill>
-                    <a:blip r:embed="rId5"/>
+                    <a:blip r:embed="rId9"/>
                     <a:stretch>
                       <a:fillRect/>
                     </a:stretch>
@@ -244,6 +259,7 @@
     </w:p>
     <w:p>
       <w:r>
+        <w:lastRenderedPageBreak/>
         <w:t>This code begins by importing three modules</w:t>
       </w:r>
       <w:r>
@@ -274,11 +290,7 @@
       </w:r>
       <w:proofErr w:type="spellEnd"/>
       <w:r>
-        <w:t xml:space="preserve"> for interacting with the file system. It then defines a function </w:t>
-      </w:r>
-      <w:r>
-        <w:lastRenderedPageBreak/>
-        <w:t xml:space="preserve">named </w:t>
+        <w:t xml:space="preserve"> for interacting with the file system. It then defines a function named </w:t>
       </w:r>
       <w:proofErr w:type="spellStart"/>
       <w:r>
@@ -817,7 +829,7 @@
                     <pic:cNvPicPr/>
                   </pic:nvPicPr>
                   <pic:blipFill>
-                    <a:blip r:embed="rId6"/>
+                    <a:blip r:embed="rId10"/>
                     <a:stretch>
                       <a:fillRect/>
                     </a:stretch>
@@ -1848,7 +1860,7 @@
                     <pic:cNvPicPr/>
                   </pic:nvPicPr>
                   <pic:blipFill>
-                    <a:blip r:embed="rId7"/>
+                    <a:blip r:embed="rId11"/>
                     <a:stretch>
                       <a:fillRect/>
                     </a:stretch>
@@ -2585,7 +2597,7 @@
                     <pic:cNvPicPr/>
                   </pic:nvPicPr>
                   <pic:blipFill>
-                    <a:blip r:embed="rId8"/>
+                    <a:blip r:embed="rId12"/>
                     <a:stretch>
                       <a:fillRect/>
                     </a:stretch>
@@ -2645,7 +2657,7 @@
                     <pic:cNvPicPr/>
                   </pic:nvPicPr>
                   <pic:blipFill>
-                    <a:blip r:embed="rId9"/>
+                    <a:blip r:embed="rId13"/>
                     <a:stretch>
                       <a:fillRect/>
                     </a:stretch>
@@ -2703,7 +2715,7 @@
                     <pic:cNvPicPr/>
                   </pic:nvPicPr>
                   <pic:blipFill>
-                    <a:blip r:embed="rId10"/>
+                    <a:blip r:embed="rId14"/>
                     <a:stretch>
                       <a:fillRect/>
                     </a:stretch>
@@ -2787,7 +2799,7 @@
       <w:r>
         <w:t xml:space="preserve">. </w:t>
       </w:r>
-      <w:hyperlink r:id="rId11" w:tgtFrame="_new" w:history="1">
+      <w:hyperlink r:id="rId15" w:tgtFrame="_new" w:history="1">
         <w:r>
           <w:rPr>
             <w:rStyle w:val="Hyperlink"/>
@@ -2823,7 +2835,7 @@
       <w:r>
         <w:t xml:space="preserve">. </w:t>
       </w:r>
-      <w:hyperlink r:id="rId12" w:tgtFrame="_new" w:history="1">
+      <w:hyperlink r:id="rId16" w:tgtFrame="_new" w:history="1">
         <w:r>
           <w:rPr>
             <w:rStyle w:val="Hyperlink"/>
@@ -2856,7 +2868,7 @@
       <w:r>
         <w:t xml:space="preserve">(21), 7367. </w:t>
       </w:r>
-      <w:hyperlink r:id="rId13" w:tgtFrame="_new" w:history="1">
+      <w:hyperlink r:id="rId17" w:tgtFrame="_new" w:history="1">
         <w:r>
           <w:rPr>
             <w:rStyle w:val="Hyperlink"/>
@@ -2879,7 +2891,7 @@
       <w:r>
         <w:t xml:space="preserve">. OpenCV Documentation. </w:t>
       </w:r>
-      <w:hyperlink r:id="rId14" w:tgtFrame="_new" w:history="1">
+      <w:hyperlink r:id="rId18" w:tgtFrame="_new" w:history="1">
         <w:r>
           <w:rPr>
             <w:rStyle w:val="Hyperlink"/>
@@ -2902,7 +2914,7 @@
       <w:r>
         <w:t xml:space="preserve">. OpenCV Blog. </w:t>
       </w:r>
-      <w:hyperlink r:id="rId15" w:tgtFrame="_new" w:history="1">
+      <w:hyperlink r:id="rId19" w:tgtFrame="_new" w:history="1">
         <w:r>
           <w:rPr>
             <w:rStyle w:val="Hyperlink"/>
@@ -2913,13 +2925,132 @@
     </w:p>
     <w:p/>
     <w:sectPr>
+      <w:footerReference w:type="default" r:id="rId20"/>
       <w:pgSz w:w="12240" w:h="15840"/>
       <w:pgMar w:top="1440" w:right="1440" w:bottom="1440" w:left="1440" w:header="720" w:footer="720" w:gutter="0"/>
+      <w:pgBorders w:offsetFrom="page">
+        <w:top w:val="single" w:sz="4" w:space="24" w:color="auto"/>
+        <w:left w:val="single" w:sz="4" w:space="24" w:color="auto"/>
+        <w:bottom w:val="single" w:sz="4" w:space="24" w:color="auto"/>
+        <w:right w:val="single" w:sz="4" w:space="24" w:color="auto"/>
+      </w:pgBorders>
       <w:cols w:space="720"/>
       <w:docGrid w:linePitch="360"/>
     </w:sectPr>
   </w:body>
 </w:document>
+</file>
+
+<file path=word/endnotes.xml><?xml version="1.0" encoding="utf-8"?>
+<w:endnotes xmlns:wpc="http://schemas.microsoft.com/office/word/2010/wordprocessingCanvas" xmlns:cx="http://schemas.microsoft.com/office/drawing/2014/chartex" xmlns:cx1="http://schemas.microsoft.com/office/drawing/2015/9/8/chartex" xmlns:cx2="http://schemas.microsoft.com/office/drawing/2015/10/21/chartex" xmlns:cx3="http://schemas.microsoft.com/office/drawing/2016/5/9/chartex" xmlns:cx4="http://schemas.microsoft.com/office/drawing/2016/5/10/chartex" xmlns:cx5="http://schemas.microsoft.com/office/drawing/2016/5/11/chartex" xmlns:cx6="http://schemas.microsoft.com/office/drawing/2016/5/12/chartex" xmlns:cx7="http://schemas.microsoft.com/office/drawing/2016/5/13/chartex" xmlns:cx8="http://schemas.microsoft.com/office/drawing/2016/5/14/chartex" xmlns:mc="http://schemas.openxmlformats.org/markup-compatibility/2006" xmlns:aink="http://schemas.microsoft.com/office/drawing/2016/ink" xmlns:am3d="http://schemas.microsoft.com/office/drawing/2017/model3d" xmlns:o="urn:schemas-microsoft-com:office:office" xmlns:oel="http://schemas.microsoft.com/office/2019/extlst" xmlns:r="http://schemas.openxmlformats.org/officeDocument/2006/relationships" xmlns:m="http://schemas.openxmlformats.org/officeDocument/2006/math" xmlns:v="urn:schemas-microsoft-com:vml" xmlns:wp14="http://schemas.microsoft.com/office/word/2010/wordprocessingDrawing" xmlns:wp="http://schemas.openxmlformats.org/drawingml/2006/wordprocessingDrawing" xmlns:w10="urn:schemas-microsoft-com:office:word" xmlns:w="http://schemas.openxmlformats.org/wordprocessingml/2006/main" xmlns:w14="http://schemas.microsoft.com/office/word/2010/wordml" xmlns:w15="http://schemas.microsoft.com/office/word/2012/wordml" xmlns:w16cex="http://schemas.microsoft.com/office/word/2018/wordml/cex" xmlns:w16cid="http://schemas.microsoft.com/office/word/2016/wordml/cid" xmlns:w16="http://schemas.microsoft.com/office/word/2018/wordml" xmlns:w16du="http://schemas.microsoft.com/office/word/2023/wordml/word16du" xmlns:w16sdtdh="http://schemas.microsoft.com/office/word/2020/wordml/sdtdatahash" xmlns:w16sdtfl="http://schemas.microsoft.com/office/word/2024/wordml/sdtformatlock" xmlns:w16se="http://schemas.microsoft.com/office/word/2015/wordml/symex" xmlns:wpg="http://schemas.microsoft.com/office/word/2010/wordprocessingGroup" xmlns:wpi="http://schemas.microsoft.com/office/word/2010/wordprocessingInk" xmlns:wne="http://schemas.microsoft.com/office/word/2006/wordml" xmlns:wps="http://schemas.microsoft.com/office/word/2010/wordprocessingShape" mc:Ignorable="w14 w15 w16se w16cid w16 w16cex w16sdtdh w16sdtfl w16du wp14">
+  <w:endnote w:type="separator" w:id="-1">
+    <w:p>
+      <w:pPr>
+        <w:spacing w:after="0" w:line="240" w:lineRule="auto"/>
+      </w:pPr>
+      <w:r>
+        <w:separator/>
+      </w:r>
+    </w:p>
+  </w:endnote>
+  <w:endnote w:type="continuationSeparator" w:id="0">
+    <w:p>
+      <w:pPr>
+        <w:spacing w:after="0" w:line="240" w:lineRule="auto"/>
+      </w:pPr>
+      <w:r>
+        <w:continuationSeparator/>
+      </w:r>
+    </w:p>
+  </w:endnote>
+</w:endnotes>
+</file>
+
+<file path=word/footer1.xml><?xml version="1.0" encoding="utf-8"?>
+<w:ftr xmlns:wpc="http://schemas.microsoft.com/office/word/2010/wordprocessingCanvas" xmlns:cx="http://schemas.microsoft.com/office/drawing/2014/chartex" xmlns:cx1="http://schemas.microsoft.com/office/drawing/2015/9/8/chartex" xmlns:cx2="http://schemas.microsoft.com/office/drawing/2015/10/21/chartex" xmlns:cx3="http://schemas.microsoft.com/office/drawing/2016/5/9/chartex" xmlns:cx4="http://schemas.microsoft.com/office/drawing/2016/5/10/chartex" xmlns:cx5="http://schemas.microsoft.com/office/drawing/2016/5/11/chartex" xmlns:cx6="http://schemas.microsoft.com/office/drawing/2016/5/12/chartex" xmlns:cx7="http://schemas.microsoft.com/office/drawing/2016/5/13/chartex" xmlns:cx8="http://schemas.microsoft.com/office/drawing/2016/5/14/chartex" xmlns:mc="http://schemas.openxmlformats.org/markup-compatibility/2006" xmlns:aink="http://schemas.microsoft.com/office/drawing/2016/ink" xmlns:am3d="http://schemas.microsoft.com/office/drawing/2017/model3d" xmlns:o="urn:schemas-microsoft-com:office:office" xmlns:oel="http://schemas.microsoft.com/office/2019/extlst" xmlns:r="http://schemas.openxmlformats.org/officeDocument/2006/relationships" xmlns:m="http://schemas.openxmlformats.org/officeDocument/2006/math" xmlns:v="urn:schemas-microsoft-com:vml" xmlns:wp14="http://schemas.microsoft.com/office/word/2010/wordprocessingDrawing" xmlns:wp="http://schemas.openxmlformats.org/drawingml/2006/wordprocessingDrawing" xmlns:w10="urn:schemas-microsoft-com:office:word" xmlns:w="http://schemas.openxmlformats.org/wordprocessingml/2006/main" xmlns:w14="http://schemas.microsoft.com/office/word/2010/wordml" xmlns:w15="http://schemas.microsoft.com/office/word/2012/wordml" xmlns:w16cex="http://schemas.microsoft.com/office/word/2018/wordml/cex" xmlns:w16cid="http://schemas.microsoft.com/office/word/2016/wordml/cid" xmlns:w16="http://schemas.microsoft.com/office/word/2018/wordml" xmlns:w16du="http://schemas.microsoft.com/office/word/2023/wordml/word16du" xmlns:w16sdtdh="http://schemas.microsoft.com/office/word/2020/wordml/sdtdatahash" xmlns:w16sdtfl="http://schemas.microsoft.com/office/word/2024/wordml/sdtformatlock" xmlns:w16se="http://schemas.microsoft.com/office/word/2015/wordml/symex" xmlns:wpg="http://schemas.microsoft.com/office/word/2010/wordprocessingGroup" xmlns:wpi="http://schemas.microsoft.com/office/word/2010/wordprocessingInk" xmlns:wne="http://schemas.microsoft.com/office/word/2006/wordml" xmlns:wps="http://schemas.microsoft.com/office/word/2010/wordprocessingShape" mc:Ignorable="w14 w15 w16se w16cid w16 w16cex w16sdtdh w16sdtfl w16du wp14">
+  <w:p>
+    <w:pPr>
+      <w:pStyle w:val="Footer"/>
+      <w:tabs>
+        <w:tab w:val="clear" w:pos="4680"/>
+        <w:tab w:val="clear" w:pos="9360"/>
+      </w:tabs>
+      <w:jc w:val="center"/>
+      <w:rPr>
+        <w:caps/>
+        <w:noProof/>
+        <w:color w:val="156082" w:themeColor="accent1"/>
+      </w:rPr>
+    </w:pPr>
+    <w:r>
+      <w:rPr>
+        <w:caps/>
+        <w:color w:val="156082" w:themeColor="accent1"/>
+      </w:rPr>
+      <w:fldChar w:fldCharType="begin"/>
+    </w:r>
+    <w:r>
+      <w:rPr>
+        <w:caps/>
+        <w:color w:val="156082" w:themeColor="accent1"/>
+      </w:rPr>
+      <w:instrText xml:space="preserve"> PAGE   \* MERGEFORMAT </w:instrText>
+    </w:r>
+    <w:r>
+      <w:rPr>
+        <w:caps/>
+        <w:color w:val="156082" w:themeColor="accent1"/>
+      </w:rPr>
+      <w:fldChar w:fldCharType="separate"/>
+    </w:r>
+    <w:r>
+      <w:rPr>
+        <w:caps/>
+        <w:noProof/>
+        <w:color w:val="156082" w:themeColor="accent1"/>
+      </w:rPr>
+      <w:t>2</w:t>
+    </w:r>
+    <w:r>
+      <w:rPr>
+        <w:caps/>
+        <w:noProof/>
+        <w:color w:val="156082" w:themeColor="accent1"/>
+      </w:rPr>
+      <w:fldChar w:fldCharType="end"/>
+    </w:r>
+  </w:p>
+  <w:p>
+    <w:pPr>
+      <w:pStyle w:val="Footer"/>
+    </w:pPr>
+  </w:p>
+</w:ftr>
+</file>
+
+<file path=word/footnotes.xml><?xml version="1.0" encoding="utf-8"?>
+<w:footnotes xmlns:wpc="http://schemas.microsoft.com/office/word/2010/wordprocessingCanvas" xmlns:cx="http://schemas.microsoft.com/office/drawing/2014/chartex" xmlns:cx1="http://schemas.microsoft.com/office/drawing/2015/9/8/chartex" xmlns:cx2="http://schemas.microsoft.com/office/drawing/2015/10/21/chartex" xmlns:cx3="http://schemas.microsoft.com/office/drawing/2016/5/9/chartex" xmlns:cx4="http://schemas.microsoft.com/office/drawing/2016/5/10/chartex" xmlns:cx5="http://schemas.microsoft.com/office/drawing/2016/5/11/chartex" xmlns:cx6="http://schemas.microsoft.com/office/drawing/2016/5/12/chartex" xmlns:cx7="http://schemas.microsoft.com/office/drawing/2016/5/13/chartex" xmlns:cx8="http://schemas.microsoft.com/office/drawing/2016/5/14/chartex" xmlns:mc="http://schemas.openxmlformats.org/markup-compatibility/2006" xmlns:aink="http://schemas.microsoft.com/office/drawing/2016/ink" xmlns:am3d="http://schemas.microsoft.com/office/drawing/2017/model3d" xmlns:o="urn:schemas-microsoft-com:office:office" xmlns:oel="http://schemas.microsoft.com/office/2019/extlst" xmlns:r="http://schemas.openxmlformats.org/officeDocument/2006/relationships" xmlns:m="http://schemas.openxmlformats.org/officeDocument/2006/math" xmlns:v="urn:schemas-microsoft-com:vml" xmlns:wp14="http://schemas.microsoft.com/office/word/2010/wordprocessingDrawing" xmlns:wp="http://schemas.openxmlformats.org/drawingml/2006/wordprocessingDrawing" xmlns:w10="urn:schemas-microsoft-com:office:word" xmlns:w="http://schemas.openxmlformats.org/wordprocessingml/2006/main" xmlns:w14="http://schemas.microsoft.com/office/word/2010/wordml" xmlns:w15="http://schemas.microsoft.com/office/word/2012/wordml" xmlns:w16cex="http://schemas.microsoft.com/office/word/2018/wordml/cex" xmlns:w16cid="http://schemas.microsoft.com/office/word/2016/wordml/cid" xmlns:w16="http://schemas.microsoft.com/office/word/2018/wordml" xmlns:w16du="http://schemas.microsoft.com/office/word/2023/wordml/word16du" xmlns:w16sdtdh="http://schemas.microsoft.com/office/word/2020/wordml/sdtdatahash" xmlns:w16sdtfl="http://schemas.microsoft.com/office/word/2024/wordml/sdtformatlock" xmlns:w16se="http://schemas.microsoft.com/office/word/2015/wordml/symex" xmlns:wpg="http://schemas.microsoft.com/office/word/2010/wordprocessingGroup" xmlns:wpi="http://schemas.microsoft.com/office/word/2010/wordprocessingInk" xmlns:wne="http://schemas.microsoft.com/office/word/2006/wordml" xmlns:wps="http://schemas.microsoft.com/office/word/2010/wordprocessingShape" mc:Ignorable="w14 w15 w16se w16cid w16 w16cex w16sdtdh w16sdtfl w16du wp14">
+  <w:footnote w:type="separator" w:id="-1">
+    <w:p>
+      <w:pPr>
+        <w:spacing w:after="0" w:line="240" w:lineRule="auto"/>
+      </w:pPr>
+      <w:r>
+        <w:separator/>
+      </w:r>
+    </w:p>
+  </w:footnote>
+  <w:footnote w:type="continuationSeparator" w:id="0">
+    <w:p>
+      <w:pPr>
+        <w:spacing w:after="0" w:line="240" w:lineRule="auto"/>
+      </w:pPr>
+      <w:r>
+        <w:continuationSeparator/>
+      </w:r>
+    </w:p>
+  </w:footnote>
+</w:footnotes>
 </file>
 
 <file path=word/styles.xml><?xml version="1.0" encoding="utf-8"?>
@@ -3895,6 +4026,28 @@
       <w:shd w:val="clear" w:color="auto" w:fill="E1DFDD"/>
     </w:rPr>
   </w:style>
+  <w:style w:type="paragraph" w:styleId="Footer">
+    <w:name w:val="footer"/>
+    <w:basedOn w:val="Normal"/>
+    <w:link w:val="FooterChar"/>
+    <w:uiPriority w:val="99"/>
+    <w:unhideWhenUsed/>
+    <w:rsid w:val="00FA28E3"/>
+    <w:pPr>
+      <w:tabs>
+        <w:tab w:val="center" w:pos="4680"/>
+        <w:tab w:val="right" w:pos="9360"/>
+      </w:tabs>
+      <w:spacing w:after="0" w:line="240" w:lineRule="auto"/>
+    </w:pPr>
+  </w:style>
+  <w:style w:type="character" w:customStyle="1" w:styleId="FooterChar">
+    <w:name w:val="Footer Char"/>
+    <w:basedOn w:val="DefaultParagraphFont"/>
+    <w:link w:val="Footer"/>
+    <w:uiPriority w:val="99"/>
+    <w:rsid w:val="00FA28E3"/>
+  </w:style>
 </w:styles>
 </file>
 

</xml_diff>